<commit_message>
completed network traffic analysis project
</commit_message>
<xml_diff>
--- a/security_audit_overview_part_two/Stakeholder-memorandum.docx
+++ b/security_audit_overview_part_two/Stakeholder-memorandum.docx
@@ -157,7 +157,27 @@
           <w:sz w:val="24"/>
           <w:szCs w:val="24"/>
         </w:rPr>
-        <w:t>Please review the following information regarding the Botium Toys internal audit scope, goals, critical findings, summary and recommendations.</w:t>
+        <w:t xml:space="preserve">Please review the following information regarding the </w:t>
+      </w:r>
+      <w:proofErr w:type="spellStart"/>
+      <w:r>
+        <w:rPr>
+          <w:rFonts w:ascii="Google Sans" w:eastAsia="Google Sans" w:hAnsi="Google Sans" w:cs="Google Sans"/>
+          <w:color w:val="434343"/>
+          <w:sz w:val="24"/>
+          <w:szCs w:val="24"/>
+        </w:rPr>
+        <w:t>Botium</w:t>
+      </w:r>
+      <w:proofErr w:type="spellEnd"/>
+      <w:r>
+        <w:rPr>
+          <w:rFonts w:ascii="Google Sans" w:eastAsia="Google Sans" w:hAnsi="Google Sans" w:cs="Google Sans"/>
+          <w:color w:val="434343"/>
+          <w:sz w:val="24"/>
+          <w:szCs w:val="24"/>
+        </w:rPr>
+        <w:t xml:space="preserve"> Toys internal audit scope, goals, critical findings, summary and recommendations.</w:t>
       </w:r>
     </w:p>
     <w:p>
@@ -884,7 +904,25 @@
           <w:sz w:val="24"/>
           <w:szCs w:val="24"/>
         </w:rPr>
-        <w:t>Policies need to be developed and implemented to meet PCI DSS and GDPR compliance requirements.</w:t>
+        <w:t xml:space="preserve">Policies need to be developed and implemented to meet </w:t>
+      </w:r>
+      <w:r>
+        <w:rPr>
+          <w:rFonts w:ascii="Google Sans" w:eastAsia="Google Sans" w:hAnsi="Google Sans" w:cs="Google Sans"/>
+          <w:color w:val="434343"/>
+          <w:sz w:val="24"/>
+          <w:szCs w:val="24"/>
+        </w:rPr>
+        <w:t xml:space="preserve"> </w:t>
+      </w:r>
+      <w:r>
+        <w:rPr>
+          <w:rFonts w:ascii="Google Sans" w:eastAsia="Google Sans" w:hAnsi="Google Sans" w:cs="Google Sans"/>
+          <w:color w:val="434343"/>
+          <w:sz w:val="24"/>
+          <w:szCs w:val="24"/>
+        </w:rPr>
+        <w:t xml:space="preserve"> and GDPR compliance requirements.</w:t>
       </w:r>
     </w:p>
     <w:p>
@@ -1097,7 +1135,47 @@
           <w:sz w:val="24"/>
           <w:szCs w:val="24"/>
         </w:rPr>
-        <w:t xml:space="preserve"> It is recommended that critical findings relating to compliance with PCI DSS and GDPR be promptly addressed since Botium Toys accepts online payments from customers worldwide, including the E.U. Additionally, since one of the goals of the audit is to adapt to the concept of least permissions, SOC1 and SOC2 guidance related to user access policies and overall data safety should be used to develop appropriate policies and procedures. Having disaster recovery plans and backups is also critical because they support business continuity in the event of an incident. Integrating an IDS and AV software into the current systems will support our ability to identify and mitigate potential risks, and could help with intrusion detection, since existing legacy systems require manual monitoring and intervention. To further secure assets housed at Botium Toys’ single physical location, locks and CCTV should be used to secure physical assets (including equipment) and to monitor and investigate potential threats. While not necessary immediately, using encryption and having a time-</w:t>
+        <w:t xml:space="preserve"> It is recommended that critical findings relating to compliance with PCI DSS and GDPR be promptly addressed since </w:t>
+      </w:r>
+      <w:proofErr w:type="spellStart"/>
+      <w:r>
+        <w:rPr>
+          <w:rFonts w:ascii="Google Sans" w:eastAsia="Google Sans" w:hAnsi="Google Sans" w:cs="Google Sans"/>
+          <w:color w:val="434343"/>
+          <w:sz w:val="24"/>
+          <w:szCs w:val="24"/>
+        </w:rPr>
+        <w:t>Botium</w:t>
+      </w:r>
+      <w:proofErr w:type="spellEnd"/>
+      <w:r>
+        <w:rPr>
+          <w:rFonts w:ascii="Google Sans" w:eastAsia="Google Sans" w:hAnsi="Google Sans" w:cs="Google Sans"/>
+          <w:color w:val="434343"/>
+          <w:sz w:val="24"/>
+          <w:szCs w:val="24"/>
+        </w:rPr>
+        <w:t xml:space="preserve"> Toys accepts online payments from customers worldwide, including the E.U. Additionally, since one of the goals of the audit is to adapt to the concept of least permissions, SOC1 and SOC2 guidance related to user access policies and overall data safety should be used to develop appropriate policies and procedures. Having disaster recovery plans and backups is also critical because they support business continuity in the event of an incident. Integrating an IDS and AV software into the current systems will support our ability to identify and mitigate potential risks, and could help with intrusion detection, since existing legacy systems require manual monitoring and intervention. To further secure assets housed at </w:t>
+      </w:r>
+      <w:proofErr w:type="spellStart"/>
+      <w:r>
+        <w:rPr>
+          <w:rFonts w:ascii="Google Sans" w:eastAsia="Google Sans" w:hAnsi="Google Sans" w:cs="Google Sans"/>
+          <w:color w:val="434343"/>
+          <w:sz w:val="24"/>
+          <w:szCs w:val="24"/>
+        </w:rPr>
+        <w:t>Botium</w:t>
+      </w:r>
+      <w:proofErr w:type="spellEnd"/>
+      <w:r>
+        <w:rPr>
+          <w:rFonts w:ascii="Google Sans" w:eastAsia="Google Sans" w:hAnsi="Google Sans" w:cs="Google Sans"/>
+          <w:color w:val="434343"/>
+          <w:sz w:val="24"/>
+          <w:szCs w:val="24"/>
+        </w:rPr>
+        <w:t xml:space="preserve"> Toys’ single physical location, locks and CCTV should be used to secure physical assets (including equipment) and to monitor and investigate potential threats. While not necessary immediately, using encryption and having a time-</w:t>
       </w:r>
       <w:r>
         <w:rPr>
@@ -1107,7 +1185,27 @@
           <w:szCs w:val="24"/>
         </w:rPr>
         <w:lastRenderedPageBreak/>
-        <w:t>controlled safe, adequate lighting, locking cabinets, fire detection and prevention systems, and signage indicating alarm service provider will further improve Botium Toys’ security posture.</w:t>
+        <w:t xml:space="preserve">controlled safe, adequate lighting, locking cabinets, fire detection and prevention systems, and signage indicating alarm service provider will further improve </w:t>
+      </w:r>
+      <w:proofErr w:type="spellStart"/>
+      <w:r>
+        <w:rPr>
+          <w:rFonts w:ascii="Google Sans" w:eastAsia="Google Sans" w:hAnsi="Google Sans" w:cs="Google Sans"/>
+          <w:color w:val="434343"/>
+          <w:sz w:val="24"/>
+          <w:szCs w:val="24"/>
+        </w:rPr>
+        <w:t>Botium</w:t>
+      </w:r>
+      <w:proofErr w:type="spellEnd"/>
+      <w:r>
+        <w:rPr>
+          <w:rFonts w:ascii="Google Sans" w:eastAsia="Google Sans" w:hAnsi="Google Sans" w:cs="Google Sans"/>
+          <w:color w:val="434343"/>
+          <w:sz w:val="24"/>
+          <w:szCs w:val="24"/>
+        </w:rPr>
+        <w:t xml:space="preserve"> Toys’ security posture.</w:t>
       </w:r>
     </w:p>
     <w:p>

</xml_diff>